<commit_message>
update 3: src, img, doc
</commit_message>
<xml_diff>
--- a/Chapter_04/04_卷积网络的进化-更小？更快？更强？.docx
+++ b/Chapter_04/04_卷积网络的进化-更小？更快？更强？.docx
@@ -78,11 +78,6 @@
       </w:r>
     </w:p>
     <w:p>
-      <w:pPr>
-        <w:rPr>
-          <w:rFonts w:hint="eastAsia"/>
-        </w:rPr>
-      </w:pPr>
       <w:r>
         <w:t>LeNet</w:t>
       </w:r>
@@ -136,11 +131,11 @@
         <w:t>LeNet</w:t>
       </w:r>
       <w:r>
-        <w:t>的网络结构相对简单，由两个卷积层和三个全连接层组成。每个卷积层后面都有一个平均池化</w:t>
+        <w:t>的网络结构相对简单，由两个卷积层和三个全连接层组成。每个卷积层后面都有一个平均</w:t>
       </w:r>
       <w:proofErr w:type="gramStart"/>
       <w:r>
-        <w:t>层用于</w:t>
+        <w:t>池化层用于</w:t>
       </w:r>
       <w:proofErr w:type="gramEnd"/>
       <w:r>
@@ -174,11 +169,6 @@
       </w:r>
     </w:p>
     <w:p>
-      <w:pPr>
-        <w:rPr>
-          <w:rFonts w:hint="eastAsia"/>
-        </w:rPr>
-      </w:pPr>
       <w:r>
         <w:t>LeNet</w:t>
       </w:r>
@@ -193,11 +183,6 @@
       </w:r>
     </w:p>
     <w:p>
-      <w:pPr>
-        <w:rPr>
-          <w:rFonts w:hint="eastAsia"/>
-        </w:rPr>
-      </w:pPr>
       <w:r>
         <w:rPr>
           <w:rFonts w:hint="eastAsia"/>
@@ -225,11 +210,6 @@
       <w:proofErr w:type="spellEnd"/>
     </w:p>
     <w:p>
-      <w:pPr>
-        <w:rPr>
-          <w:rFonts w:hint="eastAsia"/>
-        </w:rPr>
-      </w:pPr>
       <w:proofErr w:type="spellStart"/>
       <w:r>
         <w:t>AlexNet</w:t>
@@ -403,14 +383,27 @@
       <w:r>
         <w:t xml:space="preserve"> </w:t>
       </w:r>
-      <w:fldSimple w:instr=" STYLEREF 1 \s ">
-        <w:r>
-          <w:rPr>
-            <w:noProof/>
-          </w:rPr>
-          <w:t>4</w:t>
-        </w:r>
-      </w:fldSimple>
+      <w:r>
+        <w:fldChar w:fldCharType="begin"/>
+      </w:r>
+      <w:r>
+        <w:instrText xml:space="preserve"> STYLEREF 1 \s </w:instrText>
+      </w:r>
+      <w:r>
+        <w:fldChar w:fldCharType="separate"/>
+      </w:r>
+      <w:r>
+        <w:rPr>
+          <w:noProof/>
+        </w:rPr>
+        <w:t>4</w:t>
+      </w:r>
+      <w:r>
+        <w:rPr>
+          <w:noProof/>
+        </w:rPr>
+        <w:fldChar w:fldCharType="end"/>
+      </w:r>
       <w:r>
         <w:noBreakHyphen/>
       </w:r>
@@ -616,11 +609,6 @@
     </w:p>
     <w:p/>
     <w:p>
-      <w:pPr>
-        <w:rPr>
-          <w:rFonts w:hint="eastAsia"/>
-        </w:rPr>
-      </w:pPr>
       <w:r>
         <w:rPr>
           <w:rFonts w:hint="eastAsia"/>
@@ -864,14 +852,27 @@
       <w:r>
         <w:t xml:space="preserve"> </w:t>
       </w:r>
-      <w:fldSimple w:instr=" STYLEREF 1 \s ">
-        <w:r>
-          <w:rPr>
-            <w:noProof/>
-          </w:rPr>
-          <w:t>4</w:t>
-        </w:r>
-      </w:fldSimple>
+      <w:r>
+        <w:fldChar w:fldCharType="begin"/>
+      </w:r>
+      <w:r>
+        <w:instrText xml:space="preserve"> STYLEREF 1 \s </w:instrText>
+      </w:r>
+      <w:r>
+        <w:fldChar w:fldCharType="separate"/>
+      </w:r>
+      <w:r>
+        <w:rPr>
+          <w:noProof/>
+        </w:rPr>
+        <w:t>4</w:t>
+      </w:r>
+      <w:r>
+        <w:rPr>
+          <w:noProof/>
+        </w:rPr>
+        <w:fldChar w:fldCharType="end"/>
+      </w:r>
       <w:r>
         <w:noBreakHyphen/>
       </w:r>
@@ -1028,18 +1029,18 @@
       </w:r>
     </w:p>
     <w:p>
-      <w:pPr>
-        <w:rPr>
-          <w:rFonts w:hint="eastAsia"/>
-        </w:rPr>
-      </w:pPr>
       <w:proofErr w:type="spellStart"/>
       <w:r>
         <w:t>GoogLeNet</w:t>
       </w:r>
       <w:proofErr w:type="spellEnd"/>
       <w:r>
-        <w:t>的提出对深度学习和计算机视觉领域具有重要的学术意义。首先，它引入了</w:t>
+        <w:t>的提出对深度学习和计算机视觉领域具有重要的学术意义。</w:t>
+      </w:r>
+    </w:p>
+    <w:p>
+      <w:r>
+        <w:t>首先，它引入了</w:t>
       </w:r>
       <w:r>
         <w:t>"Inception"</w:t>
@@ -1061,11 +1062,6 @@
       </w:r>
     </w:p>
     <w:p>
-      <w:pPr>
-        <w:rPr>
-          <w:rFonts w:hint="eastAsia"/>
-        </w:rPr>
-      </w:pPr>
       <w:r>
         <w:rPr>
           <w:rFonts w:hint="eastAsia"/>
@@ -1170,11 +1166,6 @@
     </w:p>
     <w:p/>
     <w:p>
-      <w:pPr>
-        <w:rPr>
-          <w:rFonts w:hint="eastAsia"/>
-        </w:rPr>
-      </w:pPr>
       <w:r>
         <w:rPr>
           <w:rFonts w:hint="eastAsia"/>
@@ -1202,11 +1193,6 @@
       </w:r>
     </w:p>
     <w:p>
-      <w:pPr>
-        <w:rPr>
-          <w:rFonts w:hint="eastAsia"/>
-        </w:rPr>
-      </w:pPr>
       <w:r>
         <w:t xml:space="preserve">   Inception-v2</w:t>
       </w:r>
@@ -1388,11 +1374,6 @@
     </w:p>
     <w:p/>
     <w:p>
-      <w:pPr>
-        <w:rPr>
-          <w:rFonts w:hint="eastAsia"/>
-        </w:rPr>
-      </w:pPr>
       <w:r>
         <w:t>Inception-v3</w:t>
       </w:r>
@@ -1657,11 +1638,6 @@
     </w:p>
     <w:p/>
     <w:p>
-      <w:pPr>
-        <w:rPr>
-          <w:rFonts w:hint="eastAsia"/>
-        </w:rPr>
-      </w:pPr>
       <w:r>
         <w:rPr>
           <w:rFonts w:hint="eastAsia"/>
@@ -1862,11 +1838,6 @@
     </w:p>
     <w:p/>
     <w:p>
-      <w:pPr>
-        <w:rPr>
-          <w:rFonts w:hint="eastAsia"/>
-        </w:rPr>
-      </w:pPr>
       <w:r>
         <w:t>Inception-v4</w:t>
       </w:r>
@@ -2036,14 +2007,27 @@
       <w:r>
         <w:t xml:space="preserve"> </w:t>
       </w:r>
-      <w:fldSimple w:instr=" STYLEREF 1 \s ">
-        <w:r>
-          <w:rPr>
-            <w:noProof/>
-          </w:rPr>
-          <w:t>4</w:t>
-        </w:r>
-      </w:fldSimple>
+      <w:r>
+        <w:fldChar w:fldCharType="begin"/>
+      </w:r>
+      <w:r>
+        <w:instrText xml:space="preserve"> STYLEREF 1 \s </w:instrText>
+      </w:r>
+      <w:r>
+        <w:fldChar w:fldCharType="separate"/>
+      </w:r>
+      <w:r>
+        <w:rPr>
+          <w:noProof/>
+        </w:rPr>
+        <w:t>4</w:t>
+      </w:r>
+      <w:r>
+        <w:rPr>
+          <w:noProof/>
+        </w:rPr>
+        <w:fldChar w:fldCharType="end"/>
+      </w:r>
       <w:r>
         <w:noBreakHyphen/>
       </w:r>
@@ -2137,11 +2121,6 @@
     </w:p>
     <w:p/>
     <w:p>
-      <w:pPr>
-        <w:rPr>
-          <w:rFonts w:hint="eastAsia"/>
-        </w:rPr>
-      </w:pPr>
       <w:proofErr w:type="spellStart"/>
       <w:r>
         <w:t>ResNet</w:t>
@@ -2230,13 +2209,7 @@
         <w:t>卷积核吗？</w:t>
       </w:r>
     </w:p>
-    <w:p>
-      <w:pPr>
-        <w:rPr>
-          <w:rFonts w:hint="eastAsia"/>
-        </w:rPr>
-      </w:pPr>
-    </w:p>
+    <w:p/>
     <w:p>
       <w:r>
         <w:rPr>
@@ -2291,13 +2264,7 @@
         <w:t>对称性和平移不变性的特点，有助于提取图像中的空间特征。</w:t>
       </w:r>
     </w:p>
-    <w:p>
-      <w:pPr>
-        <w:rPr>
-          <w:rFonts w:hint="eastAsia"/>
-        </w:rPr>
-      </w:pPr>
-    </w:p>
+    <w:p/>
     <w:p>
       <w:r>
         <w:rPr>
@@ -2435,13 +2402,7 @@
         <w:rPr>
           <w:rFonts w:hint="eastAsia"/>
         </w:rPr>
-        <w:t>此外，</w:t>
-      </w:r>
-      <w:r>
-        <w:rPr>
-          <w:rFonts w:hint="eastAsia"/>
-        </w:rPr>
-        <w:t>卷积核尺寸的选择还应考虑网络结构和任务需求。对于深层网络，如残差网络（</w:t>
+        <w:t>此外，卷积核尺寸的选择还应考虑网络结构和任务需求。对于深层网络，如残差网络（</w:t>
       </w:r>
       <w:r>
         <w:t>Residual Networks</w:t>
@@ -2466,11 +2427,6 @@
     </w:p>
     <w:p/>
     <w:p>
-      <w:pPr>
-        <w:rPr>
-          <w:rFonts w:hint="eastAsia"/>
-        </w:rPr>
-      </w:pPr>
       <w:r>
         <w:rPr>
           <w:rFonts w:hint="eastAsia"/>
@@ -2820,11 +2776,6 @@
     </w:p>
     <w:p/>
     <w:p>
-      <w:pPr>
-        <w:rPr>
-          <w:rFonts w:hint="eastAsia"/>
-        </w:rPr>
-      </w:pPr>
       <w:r>
         <w:rPr>
           <w:rFonts w:hint="eastAsia"/>
@@ -2870,73 +2821,42 @@
           <w:rFonts w:ascii="等线" w:eastAsia="等线" w:hAnsi="等线"/>
         </w:rPr>
         <w:tab/>
-        <w:t xml:space="preserve">A. </w:t>
-      </w:r>
-      <w:proofErr w:type="spellStart"/>
-      <w:r>
-        <w:rPr>
-          <w:rFonts w:ascii="等线" w:eastAsia="等线" w:hAnsi="等线"/>
-        </w:rPr>
-        <w:t>Krizhevsky</w:t>
-      </w:r>
-      <w:proofErr w:type="spellEnd"/>
-      <w:r>
-        <w:rPr>
-          <w:rFonts w:ascii="等线" w:eastAsia="等线" w:hAnsi="等线"/>
-        </w:rPr>
-        <w:t xml:space="preserve">, I. </w:t>
-      </w:r>
-      <w:proofErr w:type="spellStart"/>
-      <w:r>
-        <w:rPr>
-          <w:rFonts w:ascii="等线" w:eastAsia="等线" w:hAnsi="等线"/>
-        </w:rPr>
-        <w:t>Sutskever</w:t>
-      </w:r>
-      <w:proofErr w:type="spellEnd"/>
-      <w:r>
-        <w:rPr>
-          <w:rFonts w:ascii="等线" w:eastAsia="等线" w:hAnsi="等线"/>
-        </w:rPr>
-        <w:t xml:space="preserve">和G. E. Hinton, 《ImageNet classification with deep convolutional neural networks》, </w:t>
-      </w:r>
-      <w:proofErr w:type="spellStart"/>
+        <w:t xml:space="preserve">A. Krizhevsky, I. Sutskever和G. E. Hinton, 《ImageNet classification with deep convolutional neural networks》, </w:t>
+      </w:r>
       <w:r>
         <w:rPr>
           <w:rFonts w:ascii="等线" w:eastAsia="等线" w:hAnsi="等线"/>
           <w:i/>
           <w:iCs/>
         </w:rPr>
-        <w:t>Commun</w:t>
-      </w:r>
-      <w:proofErr w:type="spellEnd"/>
+        <w:t>Commun. ACM</w:t>
+      </w:r>
       <w:r>
         <w:rPr>
           <w:rFonts w:ascii="等线" w:eastAsia="等线" w:hAnsi="等线"/>
-          <w:i/>
-          <w:iCs/>
-        </w:rPr>
-        <w:t>. ACM</w:t>
-      </w:r>
-      <w:r>
+        </w:rPr>
+        <w:t>, 卷 60, 期 6, 页 84–90, 5月 2017, doi: 10.1145/3065386.</w:t>
+      </w:r>
+    </w:p>
+    <w:p>
+      <w:pPr>
+        <w:pStyle w:val="af3"/>
         <w:rPr>
           <w:rFonts w:ascii="等线" w:eastAsia="等线" w:hAnsi="等线"/>
         </w:rPr>
-        <w:t xml:space="preserve">, 卷 60, 期 6, 页 84–90, 5月 2017, </w:t>
-      </w:r>
-      <w:proofErr w:type="spellStart"/>
+      </w:pPr>
       <w:r>
         <w:rPr>
           <w:rFonts w:ascii="等线" w:eastAsia="等线" w:hAnsi="等线"/>
         </w:rPr>
-        <w:t>doi</w:t>
-      </w:r>
-      <w:proofErr w:type="spellEnd"/>
+        <w:t>[2]</w:t>
+      </w:r>
       <w:r>
         <w:rPr>
           <w:rFonts w:ascii="等线" w:eastAsia="等线" w:hAnsi="等线"/>
         </w:rPr>
-        <w:t>: 10.1145/3065386.</w:t>
+        <w:tab/>
+        <w:t>C. Szegedy等, 《Going Deeper with Convolutions》. arXiv, 2014年9月16日. 见于: 2023年5月15日. [在线]. 载于: http://arxiv.org/abs/1409.4842</w:t>
       </w:r>
     </w:p>
     <w:p>
@@ -2950,85 +2870,17 @@
         <w:rPr>
           <w:rFonts w:ascii="等线" w:eastAsia="等线" w:hAnsi="等线"/>
         </w:rPr>
-        <w:t>[2]</w:t>
+        <w:t>[3]</w:t>
       </w:r>
       <w:r>
         <w:rPr>
           <w:rFonts w:ascii="等线" w:eastAsia="等线" w:hAnsi="等线"/>
         </w:rPr>
         <w:tab/>
-        <w:t xml:space="preserve">C. Szegedy等, 《Going Deeper with Convolutions》. </w:t>
-      </w:r>
-      <w:proofErr w:type="spellStart"/>
-      <w:r>
-        <w:rPr>
-          <w:rFonts w:ascii="等线" w:eastAsia="等线" w:hAnsi="等线"/>
-        </w:rPr>
-        <w:t>arXiv</w:t>
-      </w:r>
-      <w:proofErr w:type="spellEnd"/>
-      <w:r>
-        <w:rPr>
-          <w:rFonts w:ascii="等线" w:eastAsia="等线" w:hAnsi="等线"/>
-        </w:rPr>
-        <w:t>, 2014年9月16日. 见于: 2023年5月15日. [在线]. 载于: http://arxiv.org/abs/1409.4842</w:t>
-      </w:r>
-    </w:p>
-    <w:p>
-      <w:pPr>
-        <w:pStyle w:val="af3"/>
-        <w:rPr>
-          <w:rFonts w:ascii="等线" w:eastAsia="等线" w:hAnsi="等线"/>
-        </w:rPr>
-      </w:pPr>
-      <w:r>
-        <w:rPr>
-          <w:rFonts w:ascii="等线" w:eastAsia="等线" w:hAnsi="等线"/>
-        </w:rPr>
-        <w:t>[3]</w:t>
-      </w:r>
-      <w:r>
-        <w:rPr>
-          <w:rFonts w:ascii="等线" w:eastAsia="等线" w:hAnsi="等线"/>
-        </w:rPr>
-        <w:tab/>
-        <w:t xml:space="preserve">K. He, X. Zhang, S. Ren和J. Sun, 《Deep Residual Learning for Image Recognition》. </w:t>
-      </w:r>
-      <w:proofErr w:type="spellStart"/>
-      <w:r>
-        <w:rPr>
-          <w:rFonts w:ascii="等线" w:eastAsia="等线" w:hAnsi="等线"/>
-        </w:rPr>
-        <w:t>arXiv</w:t>
-      </w:r>
-      <w:proofErr w:type="spellEnd"/>
-      <w:r>
-        <w:rPr>
-          <w:rFonts w:ascii="等线" w:eastAsia="等线" w:hAnsi="等线"/>
-        </w:rPr>
-        <w:t xml:space="preserve">, 2015年12月10日. </w:t>
-      </w:r>
-      <w:proofErr w:type="spellStart"/>
-      <w:r>
-        <w:rPr>
-          <w:rFonts w:ascii="等线" w:eastAsia="等线" w:hAnsi="等线"/>
-        </w:rPr>
-        <w:t>doi</w:t>
-      </w:r>
-      <w:proofErr w:type="spellEnd"/>
-      <w:r>
-        <w:rPr>
-          <w:rFonts w:ascii="等线" w:eastAsia="等线" w:hAnsi="等线"/>
-        </w:rPr>
-        <w:t>: 10.48550/arXiv.1512.03385.</w:t>
-      </w:r>
-    </w:p>
-    <w:p>
-      <w:pPr>
-        <w:rPr>
-          <w:rFonts w:hint="eastAsia"/>
-        </w:rPr>
-      </w:pPr>
+        <w:t>K. He, X. Zhang, S. Ren和J. Sun, 《Deep Residual Learning for Image Recognition》. arXiv, 2015年12月10日. doi: 10.48550/arXiv.1512.03385.</w:t>
+      </w:r>
+    </w:p>
+    <w:p>
       <w:r>
         <w:fldChar w:fldCharType="end"/>
       </w:r>
@@ -4807,6 +4659,7 @@
   <w:style w:type="character" w:default="1" w:styleId="a0">
     <w:name w:val="Default Paragraph Font"/>
     <w:uiPriority w:val="1"/>
+    <w:semiHidden/>
     <w:unhideWhenUsed/>
   </w:style>
   <w:style w:type="table" w:default="1" w:styleId="a1">

</xml_diff>